<commit_message>
add page break for school
</commit_message>
<xml_diff>
--- a/templates/template_mod_12.docx
+++ b/templates/template_mod_12.docx
@@ -709,8 +709,10 @@
         <w:spacing w:line="240" w:lineRule="auto"/>
         <w:rPr>
           <w:rFonts w:ascii="Georgia" w:eastAsia="Georgia" w:hAnsi="Georgia" w:cs="Georgia"/>
-          <w:sz w:val="24"/>
-          <w:szCs w:val="24"/>
+          <w:b/>
+          <w:sz w:val="24"/>
+          <w:szCs w:val="24"/>
+          <w:u w:val="single"/>
         </w:rPr>
       </w:pPr>
       <w:r>
@@ -721,6 +723,38 @@
         </w:rPr>
         <w:br/>
       </w:r>
+    </w:p>
+    <w:p>
+      <w:pPr>
+        <w:rPr>
+          <w:rFonts w:ascii="Georgia" w:eastAsia="Georgia" w:hAnsi="Georgia" w:cs="Georgia"/>
+          <w:b/>
+          <w:sz w:val="24"/>
+          <w:szCs w:val="24"/>
+          <w:u w:val="single"/>
+        </w:rPr>
+      </w:pPr>
+      <w:r>
+        <w:rPr>
+          <w:rFonts w:ascii="Georgia" w:eastAsia="Georgia" w:hAnsi="Georgia" w:cs="Georgia"/>
+          <w:b/>
+          <w:sz w:val="24"/>
+          <w:szCs w:val="24"/>
+          <w:u w:val="single"/>
+        </w:rPr>
+        <w:br w:type="page"/>
+      </w:r>
+    </w:p>
+    <w:p>
+      <w:pPr>
+        <w:widowControl w:val="0"/>
+        <w:spacing w:line="240" w:lineRule="auto"/>
+        <w:rPr>
+          <w:rFonts w:ascii="Georgia" w:eastAsia="Georgia" w:hAnsi="Georgia" w:cs="Georgia"/>
+          <w:sz w:val="24"/>
+          <w:szCs w:val="24"/>
+        </w:rPr>
+      </w:pPr>
       <w:r>
         <w:rPr>
           <w:rFonts w:ascii="Georgia" w:eastAsia="Georgia" w:hAnsi="Georgia" w:cs="Georgia"/>

</xml_diff>

<commit_message>
fix line spacing & update template
</commit_message>
<xml_diff>
--- a/templates/template_mod_12.docx
+++ b/templates/template_mod_12.docx
@@ -1529,20 +1529,6 @@
         </w:rPr>
       </w:pPr>
       <w:r>
-        <w:br w:type="page"/>
-      </w:r>
-    </w:p>
-    <w:p>
-      <w:pPr>
-        <w:spacing w:line="240" w:lineRule="auto"/>
-        <w:rPr>
-          <w:rFonts w:ascii="Georgia" w:eastAsia="Georgia" w:hAnsi="Georgia" w:cs="Georgia"/>
-          <w:b/>
-          <w:sz w:val="24"/>
-          <w:szCs w:val="24"/>
-        </w:rPr>
-      </w:pPr>
-      <w:r>
         <w:rPr>
           <w:rFonts w:ascii="Georgia" w:eastAsia="Georgia" w:hAnsi="Georgia" w:cs="Georgia"/>
           <w:b/>
@@ -1550,7 +1536,6 @@
           <w:szCs w:val="24"/>
           <w:u w:val="single"/>
         </w:rPr>
-        <w:lastRenderedPageBreak/>
         <w:t>DIAGNOSTIC FORMULATION</w:t>
       </w:r>
       <w:r>

</xml_diff>

<commit_message>
change and update api
</commit_message>
<xml_diff>
--- a/templates/template_mod_12.docx
+++ b/templates/template_mod_12.docx
@@ -2629,16 +2629,6 @@
         </w:rPr>
         <w:t>[[Recommendations]]</w:t>
       </w:r>
-    </w:p>
-    <w:p>
-      <w:pPr>
-        <w:spacing w:line="240" w:lineRule="auto"/>
-        <w:rPr>
-          <w:rFonts w:ascii="Georgia" w:eastAsia="Georgia" w:hAnsi="Georgia" w:cs="Georgia"/>
-          <w:sz w:val="24"/>
-          <w:szCs w:val="24"/>
-        </w:rPr>
-      </w:pPr>
     </w:p>
     <w:p>
       <w:pPr>

</xml_diff>

<commit_message>
try to replace text
</commit_message>
<xml_diff>
--- a/templates/template_mod_12.docx
+++ b/templates/template_mod_12.docx
@@ -989,87 +989,7 @@
           <w:sz w:val="24"/>
           <w:szCs w:val="24"/>
         </w:rPr>
-        <w:t>{{Patient First Name}} presented at {{Location of the evaluation}} for the ADOS assessment. {{Preferred Pronouns 2 CAP}} eye contact was very brief, and {{Preferred Pronouns 2}} attention to task was limited. Considering {{Preferred Pronouns 2}} attention and cooperation, this assessment is thought to validly measure {{Patient First Name}}’s current social emotional functioning.</w:t>
-      </w:r>
-    </w:p>
-    <w:p>
-      <w:pPr>
-        <w:widowControl w:val="0"/>
-        <w:spacing w:line="228" w:lineRule="auto"/>
-        <w:rPr>
-          <w:rFonts w:ascii="Georgia" w:eastAsia="Georgia" w:hAnsi="Georgia" w:cs="Georgia"/>
-          <w:i/>
-          <w:sz w:val="24"/>
-          <w:szCs w:val="24"/>
-        </w:rPr>
-      </w:pPr>
-    </w:p>
-    <w:p>
-      <w:pPr>
-        <w:widowControl w:val="0"/>
-        <w:spacing w:line="228" w:lineRule="auto"/>
-        <w:rPr>
-          <w:rFonts w:ascii="Georgia" w:eastAsia="Georgia" w:hAnsi="Georgia" w:cs="Georgia"/>
-          <w:sz w:val="24"/>
-          <w:szCs w:val="24"/>
-        </w:rPr>
-      </w:pPr>
-      <w:r>
-        <w:rPr>
-          <w:rFonts w:ascii="Georgia" w:eastAsia="Georgia" w:hAnsi="Georgia" w:cs="Georgia"/>
-          <w:i/>
-          <w:sz w:val="24"/>
-          <w:szCs w:val="24"/>
-        </w:rPr>
-        <w:t>Social Affect</w:t>
-      </w:r>
-      <w:r>
-        <w:rPr>
-          <w:rFonts w:ascii="Georgia" w:eastAsia="Georgia" w:hAnsi="Georgia" w:cs="Georgia"/>
-          <w:sz w:val="24"/>
-          <w:szCs w:val="24"/>
-        </w:rPr>
-        <w:t>: {{Patient First Name}} did not say any single words today, and there was echolalia of sounds.  There was no clear response to name during structured activities, and {{Preferred Pronouns 2}} facial expressions were not well-directed.  {{Preferred Pronouns 1 CAP}} did well with functional and pretend play routines, but there was no joint attention. There was no pointing to request items.</w:t>
-      </w:r>
-    </w:p>
-    <w:p>
-      <w:pPr>
-        <w:widowControl w:val="0"/>
-        <w:spacing w:line="228" w:lineRule="auto"/>
-        <w:rPr>
-          <w:rFonts w:ascii="Georgia" w:eastAsia="Georgia" w:hAnsi="Georgia" w:cs="Georgia"/>
-          <w:i/>
-          <w:sz w:val="24"/>
-          <w:szCs w:val="24"/>
-        </w:rPr>
-      </w:pPr>
-    </w:p>
-    <w:p>
-      <w:pPr>
-        <w:widowControl w:val="0"/>
-        <w:spacing w:line="228" w:lineRule="auto"/>
-        <w:rPr>
-          <w:rFonts w:ascii="Georgia" w:eastAsia="Georgia" w:hAnsi="Georgia" w:cs="Georgia"/>
-          <w:sz w:val="24"/>
-          <w:szCs w:val="24"/>
-        </w:rPr>
-      </w:pPr>
-      <w:r>
-        <w:rPr>
-          <w:rFonts w:ascii="Georgia" w:eastAsia="Georgia" w:hAnsi="Georgia" w:cs="Georgia"/>
-          <w:i/>
-          <w:sz w:val="24"/>
-          <w:szCs w:val="24"/>
-        </w:rPr>
-        <w:t>Restricted and Repetitive Behavior</w:t>
-      </w:r>
-      <w:r>
-        <w:rPr>
-          <w:rFonts w:ascii="Georgia" w:eastAsia="Georgia" w:hAnsi="Georgia" w:cs="Georgia"/>
-          <w:sz w:val="24"/>
-          <w:szCs w:val="24"/>
-        </w:rPr>
-        <w:t>: {{Patient First Name}} often walked on {{Preferred Pronouns 2}} toes and paced. I observed visual inspection of play items, and {{Preferred Pronouns 2}} play was quite self-directed today.</w:t>
+        <w:t>[[Behavioral Presentation]]</w:t>
       </w:r>
     </w:p>
     <w:p>
@@ -1393,129 +1313,29 @@
         <w:spacing w:line="240" w:lineRule="auto"/>
         <w:rPr>
           <w:rFonts w:ascii="Georgia" w:eastAsia="Georgia" w:hAnsi="Georgia" w:cs="Georgia"/>
-          <w:i/>
-          <w:sz w:val="24"/>
-          <w:szCs w:val="24"/>
-        </w:rPr>
-      </w:pPr>
-    </w:p>
-    <w:p>
-      <w:pPr>
-        <w:widowControl w:val="0"/>
-        <w:spacing w:line="240" w:lineRule="auto"/>
-        <w:rPr>
-          <w:rFonts w:ascii="Georgia" w:eastAsia="Georgia" w:hAnsi="Georgia" w:cs="Georgia"/>
-          <w:sz w:val="24"/>
-          <w:szCs w:val="24"/>
-        </w:rPr>
-      </w:pPr>
-      <w:r>
-        <w:rPr>
-          <w:rFonts w:ascii="Georgia" w:eastAsia="Georgia" w:hAnsi="Georgia" w:cs="Georgia"/>
-          <w:i/>
-          <w:sz w:val="24"/>
-          <w:szCs w:val="24"/>
-        </w:rPr>
-        <w:t>Social Communication Skills</w:t>
-      </w:r>
-      <w:r>
-        <w:rPr>
-          <w:rFonts w:ascii="Georgia" w:eastAsia="Georgia" w:hAnsi="Georgia" w:cs="Georgia"/>
-          <w:sz w:val="24"/>
-          <w:szCs w:val="24"/>
-        </w:rPr>
-        <w:t xml:space="preserve">: {{Patient First Name}} is working to communicate with words and will point to request. There is indication of using other’s hands as a tool to obtain objects. {{Patient First Name}} shows a range of facial expressions, but these are not consistently directed. Play is quite self-directed, rigid, and lacks a sense of reciprocity with peers and {{Caregiver type}}. </w:t>
-      </w:r>
-    </w:p>
-    <w:p>
-      <w:pPr>
-        <w:widowControl w:val="0"/>
-        <w:spacing w:line="240" w:lineRule="auto"/>
-        <w:rPr>
-          <w:rFonts w:ascii="Georgia" w:eastAsia="Georgia" w:hAnsi="Georgia" w:cs="Georgia"/>
-          <w:sz w:val="24"/>
-          <w:szCs w:val="24"/>
-        </w:rPr>
-      </w:pPr>
-    </w:p>
-    <w:p>
-      <w:pPr>
-        <w:spacing w:line="240" w:lineRule="auto"/>
-        <w:rPr>
-          <w:rFonts w:ascii="Georgia" w:eastAsia="Georgia" w:hAnsi="Georgia" w:cs="Georgia"/>
-          <w:sz w:val="24"/>
-          <w:szCs w:val="24"/>
-        </w:rPr>
-      </w:pPr>
-      <w:r>
-        <w:rPr>
-          <w:rFonts w:ascii="Georgia" w:eastAsia="Georgia" w:hAnsi="Georgia" w:cs="Georgia"/>
-          <w:i/>
-          <w:sz w:val="24"/>
-          <w:szCs w:val="24"/>
-        </w:rPr>
-        <w:t>Repetitive Behaviors</w:t>
-      </w:r>
-      <w:r>
-        <w:rPr>
-          <w:rFonts w:ascii="Georgia" w:eastAsia="Georgia" w:hAnsi="Georgia" w:cs="Georgia"/>
-          <w:sz w:val="24"/>
-          <w:szCs w:val="24"/>
-        </w:rPr>
-        <w:t>: {{Patient First Name}} jumps and flaps {{Preferred Pronouns 2}} hands when {{Preferred Pronouns 1}} appears excited. {{Preferred Pronouns 1 CAP}} visually inspects play items and covers {{Preferred Pronouns 2}} ears often. {{Preferred Pronouns 1 CAP}} does well with transitions.</w:t>
-      </w:r>
-    </w:p>
-    <w:p>
-      <w:pPr>
-        <w:widowControl w:val="0"/>
-        <w:spacing w:line="240" w:lineRule="auto"/>
-        <w:rPr>
-          <w:rFonts w:ascii="Georgia" w:eastAsia="Georgia" w:hAnsi="Georgia" w:cs="Georgia"/>
-          <w:sz w:val="24"/>
-          <w:szCs w:val="24"/>
-        </w:rPr>
-      </w:pPr>
-    </w:p>
-    <w:p>
-      <w:pPr>
-        <w:spacing w:line="240" w:lineRule="auto"/>
-        <w:rPr>
-          <w:rFonts w:ascii="Georgia" w:eastAsia="Georgia" w:hAnsi="Georgia" w:cs="Georgia"/>
-          <w:b/>
-          <w:i/>
-          <w:sz w:val="24"/>
-          <w:szCs w:val="24"/>
-        </w:rPr>
-      </w:pPr>
-      <w:r>
-        <w:rPr>
-          <w:rFonts w:ascii="Georgia" w:eastAsia="Georgia" w:hAnsi="Georgia" w:cs="Georgia"/>
-          <w:i/>
-          <w:sz w:val="24"/>
-          <w:szCs w:val="24"/>
-        </w:rPr>
-        <w:t>Related Behavioral Concerns</w:t>
-      </w:r>
-      <w:r>
-        <w:rPr>
-          <w:rFonts w:ascii="Georgia" w:eastAsia="Georgia" w:hAnsi="Georgia" w:cs="Georgia"/>
-          <w:sz w:val="24"/>
-          <w:szCs w:val="24"/>
-        </w:rPr>
-        <w:t>: {{Patient First Name}} requires {{Caregiver type}} co-presence for sleep onset, but otherwise does well with duration and maintenance. {{Preferred Pronouns 1 CAP}} eats a variety of food items now.</w:t>
-      </w:r>
-    </w:p>
-    <w:p>
-      <w:pPr>
-        <w:spacing w:line="240" w:lineRule="auto"/>
-        <w:rPr>
-          <w:rFonts w:ascii="Georgia" w:eastAsia="Georgia" w:hAnsi="Georgia" w:cs="Georgia"/>
-          <w:b/>
-          <w:sz w:val="24"/>
-          <w:szCs w:val="24"/>
-          <w:u w:val="single"/>
-        </w:rPr>
-      </w:pPr>
+          <w:sz w:val="24"/>
+          <w:szCs w:val="24"/>
+        </w:rPr>
+      </w:pPr>
+    </w:p>
+    <w:p>
+      <w:pPr>
+        <w:widowControl w:val="0"/>
+        <w:spacing w:line="240" w:lineRule="auto"/>
+        <w:rPr>
+          <w:rFonts w:ascii="Georgia" w:eastAsia="Georgia" w:hAnsi="Georgia" w:cs="Georgia"/>
+          <w:sz w:val="24"/>
+          <w:szCs w:val="24"/>
+        </w:rPr>
+      </w:pPr>
+      <w:r>
+        <w:rPr>
+          <w:rFonts w:ascii="Georgia" w:eastAsia="Georgia" w:hAnsi="Georgia" w:cs="Georgia"/>
+          <w:sz w:val="24"/>
+          <w:szCs w:val="24"/>
+        </w:rPr>
+        <w:t>[[Developmental History]]</w:t>
+      </w:r>
     </w:p>
     <w:p>
       <w:pPr>

</xml_diff>

<commit_message>
edit mod 1&2 scores
</commit_message>
<xml_diff>
--- a/templates/template_mod_12.docx
+++ b/templates/template_mod_12.docx
@@ -851,44 +851,6 @@
           <w:szCs w:val="24"/>
         </w:rPr>
         <w:t>: {{Services}}</w:t>
-      </w:r>
-    </w:p>
-    <w:p>
-      <w:pPr>
-        <w:tabs>
-          <w:tab w:val="left" w:pos="3510"/>
-        </w:tabs>
-        <w:spacing w:line="228" w:lineRule="auto"/>
-        <w:rPr>
-          <w:rFonts w:ascii="Georgia" w:eastAsia="Georgia" w:hAnsi="Georgia" w:cs="Georgia"/>
-          <w:sz w:val="24"/>
-          <w:szCs w:val="24"/>
-        </w:rPr>
-      </w:pPr>
-      <w:r>
-        <w:rPr>
-          <w:rFonts w:ascii="Georgia" w:eastAsia="Georgia" w:hAnsi="Georgia" w:cs="Georgia"/>
-          <w:sz w:val="24"/>
-          <w:szCs w:val="24"/>
-        </w:rPr>
-        <w:br/>
-      </w:r>
-      <w:r>
-        <w:rPr>
-          <w:rFonts w:ascii="Georgia" w:eastAsia="Georgia" w:hAnsi="Georgia" w:cs="Georgia"/>
-          <w:sz w:val="24"/>
-          <w:szCs w:val="24"/>
-          <w:u w:val="single"/>
-        </w:rPr>
-        <w:t>Psychoeducational Testing</w:t>
-      </w:r>
-      <w:r>
-        <w:rPr>
-          <w:rFonts w:ascii="Georgia" w:eastAsia="Georgia" w:hAnsi="Georgia" w:cs="Georgia"/>
-          <w:sz w:val="24"/>
-          <w:szCs w:val="24"/>
-        </w:rPr>
-        <w:t>:</w:t>
       </w:r>
     </w:p>
     <w:p>

</xml_diff>